<commit_message>
Project Scope V1 uploaded onto GitHub
</commit_message>
<xml_diff>
--- a/Documents/Project Scope.docx
+++ b/Documents/Project Scope.docx
@@ -4,67 +4,342 @@
   <w:body>
     <w:p>
       <w:pPr>
+        <w:pStyle w:val="Title"/>
+      </w:pPr>
+      <w:r>
+        <w:t>Transport Options Estimator Project</w:t>
+      </w:r>
+    </w:p>
+    <w:p>
+      <w:pPr>
         <w:jc w:val="center"/>
         <w:rPr>
           <w:b/>
-          <w:sz w:val="20"/>
-        </w:rPr>
-      </w:pPr>
-      <w:r>
-        <w:rPr>
-          <w:b/>
-          <w:sz w:val="20"/>
-        </w:rPr>
-        <w:t>Requirement specification</w:t>
-      </w:r>
+          <w:sz w:val="24"/>
+        </w:rPr>
+      </w:pPr>
     </w:p>
     <w:p>
       <w:pPr>
         <w:jc w:val="center"/>
-      </w:pPr>
-    </w:p>
+        <w:rPr>
+          <w:b/>
+          <w:sz w:val="24"/>
+        </w:rPr>
+      </w:pPr>
+    </w:p>
+    <w:p>
+      <w:pPr>
+        <w:rPr>
+          <w:sz w:val="24"/>
+        </w:rPr>
+      </w:pPr>
+      <w:r>
+        <w:rPr>
+          <w:sz w:val="24"/>
+        </w:rPr>
+        <w:t>Document modification history</w:t>
+      </w:r>
+    </w:p>
+    <w:tbl>
+      <w:tblPr>
+        <w:tblStyle w:val="TableGrid"/>
+        <w:tblW w:w="0" w:type="auto"/>
+        <w:tblLook w:val="04A0" w:firstRow="1" w:lastRow="0" w:firstColumn="1" w:lastColumn="0" w:noHBand="0" w:noVBand="1"/>
+      </w:tblPr>
+      <w:tblGrid>
+        <w:gridCol w:w="950"/>
+        <w:gridCol w:w="2254"/>
+        <w:gridCol w:w="2254"/>
+        <w:gridCol w:w="3468"/>
+      </w:tblGrid>
+      <w:tr>
+        <w:tc>
+          <w:tcPr>
+            <w:tcW w:w="950" w:type="dxa"/>
+          </w:tcPr>
+          <w:p>
+            <w:pPr>
+              <w:jc w:val="center"/>
+              <w:rPr>
+                <w:b/>
+                <w:sz w:val="20"/>
+              </w:rPr>
+            </w:pPr>
+            <w:r>
+              <w:rPr>
+                <w:b/>
+                <w:sz w:val="20"/>
+              </w:rPr>
+              <w:t>Version</w:t>
+            </w:r>
+          </w:p>
+        </w:tc>
+        <w:tc>
+          <w:tcPr>
+            <w:tcW w:w="2254" w:type="dxa"/>
+          </w:tcPr>
+          <w:p>
+            <w:pPr>
+              <w:jc w:val="center"/>
+              <w:rPr>
+                <w:b/>
+                <w:sz w:val="20"/>
+              </w:rPr>
+            </w:pPr>
+            <w:r>
+              <w:rPr>
+                <w:b/>
+                <w:sz w:val="20"/>
+              </w:rPr>
+              <w:t>Date</w:t>
+            </w:r>
+          </w:p>
+        </w:tc>
+        <w:tc>
+          <w:tcPr>
+            <w:tcW w:w="2254" w:type="dxa"/>
+          </w:tcPr>
+          <w:p>
+            <w:pPr>
+              <w:jc w:val="center"/>
+              <w:rPr>
+                <w:b/>
+                <w:sz w:val="20"/>
+              </w:rPr>
+            </w:pPr>
+            <w:r>
+              <w:rPr>
+                <w:b/>
+                <w:sz w:val="20"/>
+              </w:rPr>
+              <w:t>Author</w:t>
+            </w:r>
+          </w:p>
+        </w:tc>
+        <w:tc>
+          <w:tcPr>
+            <w:tcW w:w="3468" w:type="dxa"/>
+          </w:tcPr>
+          <w:p>
+            <w:pPr>
+              <w:jc w:val="center"/>
+              <w:rPr>
+                <w:b/>
+                <w:sz w:val="20"/>
+              </w:rPr>
+            </w:pPr>
+            <w:r>
+              <w:rPr>
+                <w:b/>
+                <w:sz w:val="20"/>
+              </w:rPr>
+              <w:t>Description</w:t>
+            </w:r>
+          </w:p>
+        </w:tc>
+      </w:tr>
+      <w:tr>
+        <w:trPr>
+          <w:trHeight w:val="70"/>
+        </w:trPr>
+        <w:tc>
+          <w:tcPr>
+            <w:tcW w:w="950" w:type="dxa"/>
+          </w:tcPr>
+          <w:p>
+            <w:pPr>
+              <w:jc w:val="center"/>
+              <w:rPr>
+                <w:sz w:val="20"/>
+              </w:rPr>
+            </w:pPr>
+            <w:r>
+              <w:rPr>
+                <w:sz w:val="20"/>
+              </w:rPr>
+              <w:t>1.0</w:t>
+            </w:r>
+          </w:p>
+        </w:tc>
+        <w:tc>
+          <w:tcPr>
+            <w:tcW w:w="2254" w:type="dxa"/>
+          </w:tcPr>
+          <w:p>
+            <w:pPr>
+              <w:jc w:val="center"/>
+              <w:rPr>
+                <w:sz w:val="20"/>
+              </w:rPr>
+            </w:pPr>
+            <w:r>
+              <w:rPr>
+                <w:sz w:val="20"/>
+              </w:rPr>
+              <w:t>18/10/2015</w:t>
+            </w:r>
+          </w:p>
+        </w:tc>
+        <w:tc>
+          <w:tcPr>
+            <w:tcW w:w="2254" w:type="dxa"/>
+          </w:tcPr>
+          <w:p>
+            <w:pPr>
+              <w:jc w:val="center"/>
+              <w:rPr>
+                <w:sz w:val="20"/>
+              </w:rPr>
+            </w:pPr>
+            <w:r>
+              <w:rPr>
+                <w:sz w:val="20"/>
+              </w:rPr>
+              <w:t>Mateusz Maly</w:t>
+            </w:r>
+          </w:p>
+        </w:tc>
+        <w:tc>
+          <w:tcPr>
+            <w:tcW w:w="3468" w:type="dxa"/>
+          </w:tcPr>
+          <w:p>
+            <w:pPr>
+              <w:jc w:val="center"/>
+              <w:rPr>
+                <w:sz w:val="20"/>
+              </w:rPr>
+            </w:pPr>
+            <w:r>
+              <w:rPr>
+                <w:sz w:val="20"/>
+              </w:rPr>
+              <w:t xml:space="preserve">First draft of the project requirements document. </w:t>
+            </w:r>
+          </w:p>
+        </w:tc>
+      </w:tr>
+      <w:tr>
+        <w:tc>
+          <w:tcPr>
+            <w:tcW w:w="950" w:type="dxa"/>
+          </w:tcPr>
+          <w:p>
+            <w:pPr>
+              <w:jc w:val="center"/>
+              <w:rPr>
+                <w:sz w:val="20"/>
+              </w:rPr>
+            </w:pPr>
+          </w:p>
+        </w:tc>
+        <w:tc>
+          <w:tcPr>
+            <w:tcW w:w="2254" w:type="dxa"/>
+          </w:tcPr>
+          <w:p>
+            <w:pPr>
+              <w:jc w:val="center"/>
+              <w:rPr>
+                <w:sz w:val="20"/>
+              </w:rPr>
+            </w:pPr>
+          </w:p>
+        </w:tc>
+        <w:tc>
+          <w:tcPr>
+            <w:tcW w:w="2254" w:type="dxa"/>
+          </w:tcPr>
+          <w:p>
+            <w:pPr>
+              <w:jc w:val="center"/>
+              <w:rPr>
+                <w:sz w:val="20"/>
+              </w:rPr>
+            </w:pPr>
+          </w:p>
+        </w:tc>
+        <w:tc>
+          <w:tcPr>
+            <w:tcW w:w="3468" w:type="dxa"/>
+          </w:tcPr>
+          <w:p>
+            <w:pPr>
+              <w:jc w:val="center"/>
+              <w:rPr>
+                <w:sz w:val="20"/>
+              </w:rPr>
+            </w:pPr>
+          </w:p>
+        </w:tc>
+      </w:tr>
+    </w:tbl>
     <w:p>
       <w:pPr>
         <w:jc w:val="center"/>
         <w:rPr>
-          <w:sz w:val="28"/>
-        </w:rPr>
-      </w:pPr>
-      <w:r>
-        <w:rPr>
-          <w:sz w:val="28"/>
-        </w:rPr>
-        <w:t>App</w:t>
-      </w:r>
-      <w:r>
-        <w:rPr>
-          <w:sz w:val="28"/>
-        </w:rPr>
-        <w:t>lication</w:t>
-      </w:r>
-      <w:r>
-        <w:rPr>
-          <w:sz w:val="28"/>
-        </w:rPr>
-        <w:t xml:space="preserve"> </w:t>
-      </w:r>
-      <w:r>
-        <w:rPr>
-          <w:sz w:val="28"/>
-        </w:rPr>
-        <w:t>for</w:t>
-      </w:r>
-      <w:r>
-        <w:rPr>
-          <w:sz w:val="28"/>
-        </w:rPr>
-        <w:t xml:space="preserve"> Deciding Best Transport O</w:t>
-      </w:r>
-      <w:r>
-        <w:rPr>
-          <w:sz w:val="28"/>
-        </w:rPr>
-        <w:t>ption</w:t>
+          <w:b/>
+          <w:sz w:val="20"/>
+        </w:rPr>
+      </w:pPr>
+    </w:p>
+    <w:p>
+      <w:pPr>
+        <w:jc w:val="center"/>
+        <w:rPr>
+          <w:b/>
+          <w:sz w:val="20"/>
+        </w:rPr>
+      </w:pPr>
+    </w:p>
+    <w:p>
+      <w:pPr>
+        <w:rPr>
+          <w:b/>
+        </w:rPr>
+      </w:pPr>
+      <w:r>
+        <w:rPr>
+          <w:b/>
+        </w:rPr>
+        <w:t>Project Description</w:t>
+      </w:r>
+    </w:p>
+    <w:p>
+      <w:r>
+        <w:t>The project</w:t>
+      </w:r>
+      <w:r>
+        <w:t xml:space="preserve"> will deliver a fully functioning Android application and a website </w:t>
+      </w:r>
+      <w:r>
+        <w:t>designed to allow the users to search for best travel options available in the United Kingdom.</w:t>
+      </w:r>
+    </w:p>
+    <w:p>
+      <w:pPr>
+        <w:rPr>
+          <w:b/>
+        </w:rPr>
+      </w:pPr>
+    </w:p>
+    <w:p>
+      <w:pPr>
+        <w:rPr>
+          <w:b/>
+        </w:rPr>
+      </w:pPr>
+      <w:r>
+        <w:rPr>
+          <w:b/>
+        </w:rPr>
+        <w:t>Project Purpose</w:t>
+      </w:r>
+    </w:p>
+    <w:p>
+      <w:r>
+        <w:t xml:space="preserve">The purpose of the Transport application is to enable the user to decide on the best option for reaching his desired destination. The application will include a map which will decide on the best route for the journey. The user then will decide on the best transport option considering the time and the cost of the journey which will be produced by the application. </w:t>
       </w:r>
     </w:p>
     <w:p/>
@@ -78,26 +353,7 @@
         <w:rPr>
           <w:b/>
         </w:rPr>
-        <w:t>Purpose:</w:t>
-      </w:r>
-    </w:p>
-    <w:p>
-      <w:r>
-        <w:t xml:space="preserve">The purpose of the Transport application is to enable the user to decide on the best option for reaching his desired destination. The application will include a map which will decide on the best route for the journey. The user then will decide on the best transport option considering the time and the cost of the journey which will be produced by the application. </w:t>
-      </w:r>
-    </w:p>
-    <w:p/>
-    <w:p>
-      <w:pPr>
-        <w:rPr>
-          <w:b/>
-        </w:rPr>
-      </w:pPr>
-      <w:r>
-        <w:rPr>
-          <w:b/>
-        </w:rPr>
-        <w:t>Functionality:</w:t>
+        <w:t>Functionality Requirements</w:t>
       </w:r>
     </w:p>
     <w:p>
@@ -217,37 +473,685 @@
     <w:p/>
     <w:p>
       <w:r>
-        <w:t xml:space="preserve">Option to save favourite journeys and quickly access them later. </w:t>
-      </w:r>
-    </w:p>
-    <w:p>
-      <w:r>
-        <w:t>Traffic</w:t>
-      </w:r>
-    </w:p>
-    <w:p>
-      <w:r>
-        <w:t>Train status</w:t>
-      </w:r>
-    </w:p>
-    <w:p>
-      <w:r>
-        <w:t>Roadworks</w:t>
-      </w:r>
-    </w:p>
-    <w:p>
-      <w:r>
-        <w:t xml:space="preserve">Congestion charge/ tolls </w:t>
-      </w:r>
-    </w:p>
-    <w:p>
-      <w:r>
-        <w:t>If the battery will last for the journey?</w:t>
+        <w:t>Option to save favourite journeys and quickly access them later.</w:t>
+      </w:r>
+    </w:p>
+    <w:p>
+      <w:pPr>
+        <w:jc w:val="center"/>
+        <w:rPr>
+          <w:b/>
+          <w:sz w:val="20"/>
+        </w:rPr>
+      </w:pPr>
+    </w:p>
+    <w:p>
+      <w:pPr>
+        <w:rPr>
+          <w:b/>
+          <w:sz w:val="20"/>
+        </w:rPr>
+      </w:pPr>
+      <w:r>
+        <w:rPr>
+          <w:b/>
+          <w:sz w:val="20"/>
+        </w:rPr>
+        <w:lastRenderedPageBreak/>
+        <w:t>Basic functionality</w:t>
+      </w:r>
+    </w:p>
+    <w:p>
+      <w:pPr>
+        <w:pStyle w:val="ListParagraph"/>
+        <w:numPr>
+          <w:ilvl w:val="0"/>
+          <w:numId w:val="7"/>
+        </w:numPr>
+        <w:rPr>
+          <w:sz w:val="20"/>
+        </w:rPr>
+      </w:pPr>
+      <w:r>
+        <w:rPr>
+          <w:sz w:val="20"/>
+        </w:rPr>
+        <w:t>Users can search for basic ways of transport like train or bus.</w:t>
+      </w:r>
+    </w:p>
+    <w:p>
+      <w:pPr>
+        <w:pStyle w:val="ListParagraph"/>
+        <w:numPr>
+          <w:ilvl w:val="0"/>
+          <w:numId w:val="7"/>
+        </w:numPr>
+        <w:rPr>
+          <w:sz w:val="20"/>
+        </w:rPr>
+      </w:pPr>
+      <w:r>
+        <w:rPr>
+          <w:sz w:val="20"/>
+        </w:rPr>
+        <w:t>Map will be displayed alongside the results.</w:t>
+      </w:r>
+    </w:p>
+    <w:p>
+      <w:pPr>
+        <w:pStyle w:val="ListParagraph"/>
+        <w:numPr>
+          <w:ilvl w:val="0"/>
+          <w:numId w:val="7"/>
+        </w:numPr>
+        <w:rPr>
+          <w:sz w:val="20"/>
+        </w:rPr>
+      </w:pPr>
+      <w:r>
+        <w:rPr>
+          <w:sz w:val="20"/>
+        </w:rPr>
+        <w:t>Users will be able to see different ways of getting from point A to point B</w:t>
+      </w:r>
+    </w:p>
+    <w:p>
+      <w:pPr>
+        <w:pStyle w:val="ListParagraph"/>
+        <w:numPr>
+          <w:ilvl w:val="0"/>
+          <w:numId w:val="7"/>
+        </w:numPr>
+        <w:rPr>
+          <w:sz w:val="20"/>
+        </w:rPr>
+      </w:pPr>
+      <w:r>
+        <w:rPr>
+          <w:sz w:val="20"/>
+        </w:rPr>
+        <w:t>The cost of each journey will also be available</w:t>
+      </w:r>
+    </w:p>
+    <w:p>
+      <w:pPr>
+        <w:rPr>
+          <w:b/>
+          <w:sz w:val="20"/>
+        </w:rPr>
+      </w:pPr>
+      <w:r>
+        <w:rPr>
+          <w:b/>
+          <w:sz w:val="20"/>
+        </w:rPr>
+        <w:t>Advanced Functionality</w:t>
+      </w:r>
+    </w:p>
+    <w:p>
+      <w:pPr>
+        <w:pStyle w:val="ListParagraph"/>
+        <w:numPr>
+          <w:ilvl w:val="0"/>
+          <w:numId w:val="8"/>
+        </w:numPr>
+        <w:rPr>
+          <w:b/>
+          <w:sz w:val="20"/>
+        </w:rPr>
+      </w:pPr>
+      <w:r>
+        <w:rPr>
+          <w:sz w:val="20"/>
+        </w:rPr>
+        <w:t>Users will be able to register and save their details like car information or favourite journeys</w:t>
+      </w:r>
+    </w:p>
+    <w:p>
+      <w:pPr>
+        <w:rPr>
+          <w:b/>
+          <w:sz w:val="20"/>
+        </w:rPr>
+      </w:pPr>
+    </w:p>
+    <w:p>
+      <w:pPr>
+        <w:rPr>
+          <w:b/>
+          <w:sz w:val="20"/>
+        </w:rPr>
+      </w:pPr>
+      <w:r>
+        <w:rPr>
+          <w:b/>
+          <w:sz w:val="20"/>
+        </w:rPr>
+        <w:t>Stakeholders</w:t>
+      </w:r>
+    </w:p>
+    <w:p>
+      <w:pPr>
+        <w:rPr>
+          <w:sz w:val="20"/>
+        </w:rPr>
+      </w:pPr>
+      <w:r>
+        <w:rPr>
+          <w:sz w:val="20"/>
+        </w:rPr>
+        <w:t xml:space="preserve">Mateusz Maly (Project Manager), Jan </w:t>
+      </w:r>
+      <w:proofErr w:type="spellStart"/>
+      <w:r>
+        <w:rPr>
+          <w:sz w:val="20"/>
+        </w:rPr>
+        <w:t>Gucwa</w:t>
+      </w:r>
+      <w:proofErr w:type="spellEnd"/>
+      <w:r>
+        <w:rPr>
+          <w:sz w:val="20"/>
+        </w:rPr>
+        <w:t xml:space="preserve"> (Chief Software Developer), Filip </w:t>
+      </w:r>
+      <w:proofErr w:type="spellStart"/>
+      <w:r>
+        <w:rPr>
+          <w:sz w:val="20"/>
+        </w:rPr>
+        <w:t>Borowiak</w:t>
+      </w:r>
+      <w:proofErr w:type="spellEnd"/>
+      <w:r>
+        <w:rPr>
+          <w:sz w:val="20"/>
+        </w:rPr>
+        <w:t xml:space="preserve"> (Quality Assurance), Karol </w:t>
+      </w:r>
+      <w:proofErr w:type="spellStart"/>
+      <w:proofErr w:type="gramStart"/>
+      <w:r>
+        <w:rPr>
+          <w:sz w:val="20"/>
+        </w:rPr>
+        <w:t>Baran</w:t>
+      </w:r>
+      <w:proofErr w:type="spellEnd"/>
+      <w:r>
+        <w:rPr>
+          <w:sz w:val="20"/>
+        </w:rPr>
+        <w:t>(</w:t>
+      </w:r>
+      <w:proofErr w:type="gramEnd"/>
+      <w:r>
+        <w:rPr>
+          <w:sz w:val="20"/>
+        </w:rPr>
+        <w:t xml:space="preserve"> Chief Tester), </w:t>
+      </w:r>
+      <w:proofErr w:type="spellStart"/>
+      <w:r>
+        <w:rPr>
+          <w:sz w:val="20"/>
+        </w:rPr>
+        <w:t>Dawid</w:t>
+      </w:r>
+      <w:proofErr w:type="spellEnd"/>
+      <w:r>
+        <w:rPr>
+          <w:sz w:val="20"/>
+        </w:rPr>
+        <w:t xml:space="preserve"> </w:t>
+      </w:r>
+      <w:proofErr w:type="spellStart"/>
+      <w:r>
+        <w:rPr>
+          <w:sz w:val="20"/>
+        </w:rPr>
+        <w:t>Janelli</w:t>
+      </w:r>
+      <w:proofErr w:type="spellEnd"/>
+      <w:r>
+        <w:rPr>
+          <w:sz w:val="20"/>
+        </w:rPr>
+        <w:t>( Documentation)</w:t>
+      </w:r>
+    </w:p>
+    <w:p>
+      <w:pPr>
+        <w:rPr>
+          <w:sz w:val="20"/>
+        </w:rPr>
+      </w:pPr>
+    </w:p>
+    <w:p>
+      <w:pPr>
+        <w:rPr>
+          <w:b/>
+          <w:sz w:val="20"/>
+        </w:rPr>
+      </w:pPr>
+      <w:r>
+        <w:rPr>
+          <w:b/>
+          <w:sz w:val="20"/>
+        </w:rPr>
+        <w:t>Project Deliverables</w:t>
+      </w:r>
+    </w:p>
+    <w:p>
+      <w:pPr>
+        <w:pStyle w:val="ListParagraph"/>
+        <w:numPr>
+          <w:ilvl w:val="0"/>
+          <w:numId w:val="9"/>
+        </w:numPr>
+        <w:rPr>
+          <w:sz w:val="20"/>
+        </w:rPr>
+      </w:pPr>
+      <w:r>
+        <w:rPr>
+          <w:sz w:val="20"/>
+        </w:rPr>
+        <w:t>Fully functioning android application and a website</w:t>
+      </w:r>
+    </w:p>
+    <w:p>
+      <w:pPr>
+        <w:pStyle w:val="ListParagraph"/>
+        <w:numPr>
+          <w:ilvl w:val="0"/>
+          <w:numId w:val="9"/>
+        </w:numPr>
+        <w:rPr>
+          <w:sz w:val="20"/>
+        </w:rPr>
+      </w:pPr>
+      <w:r>
+        <w:rPr>
+          <w:sz w:val="20"/>
+        </w:rPr>
+        <w:t>User and technical guides</w:t>
+      </w:r>
+    </w:p>
+    <w:p>
+      <w:pPr>
+        <w:pStyle w:val="ListParagraph"/>
+        <w:numPr>
+          <w:ilvl w:val="0"/>
+          <w:numId w:val="9"/>
+        </w:numPr>
+        <w:rPr>
+          <w:sz w:val="20"/>
+        </w:rPr>
+      </w:pPr>
+      <w:r>
+        <w:rPr>
+          <w:sz w:val="20"/>
+        </w:rPr>
+        <w:t>Meeting minutes</w:t>
       </w:r>
       <w:bookmarkStart w:id="0" w:name="_GoBack"/>
       <w:bookmarkEnd w:id="0"/>
     </w:p>
     <w:p>
+      <w:pPr>
+        <w:pStyle w:val="ListParagraph"/>
+        <w:rPr>
+          <w:sz w:val="20"/>
+        </w:rPr>
+      </w:pPr>
+    </w:p>
+    <w:p>
+      <w:pPr>
+        <w:jc w:val="center"/>
+        <w:rPr>
+          <w:b/>
+          <w:sz w:val="20"/>
+        </w:rPr>
+      </w:pPr>
+    </w:p>
+    <w:p>
+      <w:pPr>
+        <w:jc w:val="center"/>
+        <w:rPr>
+          <w:b/>
+          <w:sz w:val="20"/>
+        </w:rPr>
+      </w:pPr>
+    </w:p>
+    <w:p>
+      <w:pPr>
+        <w:jc w:val="center"/>
+        <w:rPr>
+          <w:b/>
+          <w:sz w:val="20"/>
+        </w:rPr>
+      </w:pPr>
+    </w:p>
+    <w:p>
+      <w:pPr>
+        <w:jc w:val="center"/>
+        <w:rPr>
+          <w:b/>
+          <w:sz w:val="20"/>
+        </w:rPr>
+      </w:pPr>
+    </w:p>
+    <w:p>
+      <w:pPr>
+        <w:jc w:val="center"/>
+        <w:rPr>
+          <w:b/>
+          <w:sz w:val="20"/>
+        </w:rPr>
+      </w:pPr>
+    </w:p>
+    <w:p>
+      <w:pPr>
+        <w:jc w:val="center"/>
+        <w:rPr>
+          <w:b/>
+          <w:sz w:val="20"/>
+        </w:rPr>
+      </w:pPr>
+    </w:p>
+    <w:p>
+      <w:pPr>
+        <w:jc w:val="center"/>
+        <w:rPr>
+          <w:b/>
+          <w:sz w:val="20"/>
+        </w:rPr>
+      </w:pPr>
+    </w:p>
+    <w:p>
+      <w:pPr>
+        <w:jc w:val="center"/>
+        <w:rPr>
+          <w:b/>
+          <w:sz w:val="20"/>
+        </w:rPr>
+      </w:pPr>
+    </w:p>
+    <w:p>
+      <w:pPr>
+        <w:jc w:val="center"/>
+        <w:rPr>
+          <w:b/>
+          <w:sz w:val="20"/>
+        </w:rPr>
+      </w:pPr>
+    </w:p>
+    <w:p>
+      <w:pPr>
+        <w:jc w:val="center"/>
+        <w:rPr>
+          <w:b/>
+          <w:sz w:val="20"/>
+        </w:rPr>
+      </w:pPr>
+    </w:p>
+    <w:p>
+      <w:pPr>
+        <w:jc w:val="center"/>
+        <w:rPr>
+          <w:b/>
+          <w:sz w:val="20"/>
+        </w:rPr>
+      </w:pPr>
+    </w:p>
+    <w:p>
+      <w:pPr>
+        <w:jc w:val="center"/>
+        <w:rPr>
+          <w:b/>
+          <w:sz w:val="20"/>
+        </w:rPr>
+      </w:pPr>
+    </w:p>
+    <w:p>
+      <w:pPr>
+        <w:jc w:val="center"/>
+        <w:rPr>
+          <w:b/>
+          <w:sz w:val="20"/>
+        </w:rPr>
+      </w:pPr>
+    </w:p>
+    <w:p>
+      <w:pPr>
+        <w:jc w:val="center"/>
+        <w:rPr>
+          <w:b/>
+          <w:sz w:val="20"/>
+        </w:rPr>
+      </w:pPr>
+    </w:p>
+    <w:p>
+      <w:pPr>
+        <w:jc w:val="center"/>
+        <w:rPr>
+          <w:b/>
+          <w:sz w:val="20"/>
+        </w:rPr>
+      </w:pPr>
+    </w:p>
+    <w:p>
+      <w:pPr>
+        <w:jc w:val="center"/>
+        <w:rPr>
+          <w:b/>
+          <w:sz w:val="20"/>
+        </w:rPr>
+      </w:pPr>
+    </w:p>
+    <w:p>
+      <w:pPr>
+        <w:jc w:val="center"/>
+        <w:rPr>
+          <w:b/>
+          <w:sz w:val="20"/>
+        </w:rPr>
+      </w:pPr>
+    </w:p>
+    <w:p>
+      <w:pPr>
+        <w:jc w:val="center"/>
+        <w:rPr>
+          <w:b/>
+          <w:sz w:val="20"/>
+        </w:rPr>
+      </w:pPr>
+    </w:p>
+    <w:p>
+      <w:pPr>
+        <w:jc w:val="center"/>
+        <w:rPr>
+          <w:b/>
+          <w:sz w:val="20"/>
+        </w:rPr>
+      </w:pPr>
+    </w:p>
+    <w:p>
+      <w:pPr>
+        <w:jc w:val="center"/>
+        <w:rPr>
+          <w:b/>
+          <w:sz w:val="20"/>
+        </w:rPr>
+      </w:pPr>
+    </w:p>
+    <w:p>
+      <w:pPr>
+        <w:jc w:val="center"/>
+        <w:rPr>
+          <w:b/>
+          <w:sz w:val="20"/>
+        </w:rPr>
+      </w:pPr>
+    </w:p>
+    <w:p>
+      <w:pPr>
+        <w:jc w:val="center"/>
+        <w:rPr>
+          <w:b/>
+          <w:sz w:val="20"/>
+        </w:rPr>
+      </w:pPr>
+    </w:p>
+    <w:p>
+      <w:pPr>
+        <w:jc w:val="center"/>
+        <w:rPr>
+          <w:b/>
+          <w:sz w:val="20"/>
+        </w:rPr>
+      </w:pPr>
+    </w:p>
+    <w:p>
+      <w:pPr>
+        <w:jc w:val="center"/>
+        <w:rPr>
+          <w:b/>
+          <w:sz w:val="20"/>
+        </w:rPr>
+      </w:pPr>
+    </w:p>
+    <w:p>
+      <w:pPr>
+        <w:jc w:val="center"/>
+        <w:rPr>
+          <w:b/>
+          <w:sz w:val="20"/>
+        </w:rPr>
+      </w:pPr>
+    </w:p>
+    <w:p>
+      <w:pPr>
+        <w:jc w:val="center"/>
+        <w:rPr>
+          <w:b/>
+          <w:sz w:val="20"/>
+        </w:rPr>
+      </w:pPr>
+    </w:p>
+    <w:p>
+      <w:pPr>
+        <w:jc w:val="center"/>
+        <w:rPr>
+          <w:b/>
+          <w:sz w:val="20"/>
+        </w:rPr>
+      </w:pPr>
+      <w:r>
+        <w:rPr>
+          <w:b/>
+          <w:sz w:val="20"/>
+        </w:rPr>
+        <w:t>Requirement specification</w:t>
+      </w:r>
+    </w:p>
+    <w:p>
+      <w:pPr>
+        <w:jc w:val="center"/>
+      </w:pPr>
+    </w:p>
+    <w:p>
+      <w:pPr>
+        <w:jc w:val="center"/>
+        <w:rPr>
+          <w:sz w:val="28"/>
+        </w:rPr>
+      </w:pPr>
+      <w:r>
+        <w:rPr>
+          <w:sz w:val="28"/>
+        </w:rPr>
+        <w:t>App</w:t>
+      </w:r>
+      <w:r>
+        <w:rPr>
+          <w:sz w:val="28"/>
+        </w:rPr>
+        <w:t>lication</w:t>
+      </w:r>
+      <w:r>
+        <w:rPr>
+          <w:sz w:val="28"/>
+        </w:rPr>
+        <w:t xml:space="preserve"> </w:t>
+      </w:r>
+      <w:r>
+        <w:rPr>
+          <w:sz w:val="28"/>
+        </w:rPr>
+        <w:t>for</w:t>
+      </w:r>
+      <w:r>
+        <w:rPr>
+          <w:sz w:val="28"/>
+        </w:rPr>
+        <w:t xml:space="preserve"> Deciding Best Transport O</w:t>
+      </w:r>
+      <w:r>
+        <w:rPr>
+          <w:sz w:val="28"/>
+        </w:rPr>
+        <w:t>ption</w:t>
+      </w:r>
+    </w:p>
+    <w:p/>
+    <w:p>
+      <w:pPr>
+        <w:rPr>
+          <w:b/>
+        </w:rPr>
+      </w:pPr>
+      <w:r>
+        <w:rPr>
+          <w:b/>
+        </w:rPr>
+        <w:t>Purpose:</w:t>
+      </w:r>
+    </w:p>
+    <w:p/>
+    <w:p>
+      <w:r>
+        <w:t xml:space="preserve"> </w:t>
+      </w:r>
+    </w:p>
+    <w:p>
+      <w:r>
+        <w:t>Traffic</w:t>
+      </w:r>
+    </w:p>
+    <w:p>
+      <w:r>
+        <w:t>Train status</w:t>
+      </w:r>
+    </w:p>
+    <w:p>
+      <w:r>
+        <w:t>Roadworks</w:t>
+      </w:r>
+    </w:p>
+    <w:p>
+      <w:r>
+        <w:t xml:space="preserve">Congestion charge/ tolls </w:t>
+      </w:r>
+    </w:p>
+    <w:p>
+      <w:r>
+        <w:t>If the battery will last for the journey?</w:t>
+      </w:r>
+    </w:p>
+    <w:p>
       <w:r>
         <w:t xml:space="preserve">Weather at the destination </w:t>
       </w:r>
@@ -331,6 +1235,7 @@
           <w:i/>
           <w:u w:val="single"/>
         </w:rPr>
+        <w:lastRenderedPageBreak/>
         <w:t>Project</w:t>
       </w:r>
     </w:p>
@@ -381,6 +1286,440 @@
     <w:p>
       <w:r>
         <w:t xml:space="preserve">Web &amp; Android </w:t>
+      </w:r>
+    </w:p>
+    <w:p>
+      <w:r>
+        <w:t>Roles and Responsibilities</w:t>
+      </w:r>
+    </w:p>
+    <w:tbl>
+      <w:tblPr>
+        <w:tblStyle w:val="TableGrid"/>
+        <w:tblW w:w="0" w:type="auto"/>
+        <w:tblLook w:val="04A0" w:firstRow="1" w:lastRow="0" w:firstColumn="1" w:lastColumn="0" w:noHBand="0" w:noVBand="1"/>
+      </w:tblPr>
+      <w:tblGrid>
+        <w:gridCol w:w="2405"/>
+        <w:gridCol w:w="1585"/>
+        <w:gridCol w:w="4910"/>
+      </w:tblGrid>
+      <w:tr>
+        <w:tc>
+          <w:tcPr>
+            <w:tcW w:w="2405" w:type="dxa"/>
+            <w:shd w:val="clear" w:color="auto" w:fill="D9D9D9" w:themeFill="background1" w:themeFillShade="D9"/>
+          </w:tcPr>
+          <w:p>
+            <w:pPr>
+              <w:rPr>
+                <w:b/>
+                <w:sz w:val="24"/>
+              </w:rPr>
+            </w:pPr>
+            <w:r>
+              <w:rPr>
+                <w:b/>
+                <w:sz w:val="24"/>
+              </w:rPr>
+              <w:t>Role</w:t>
+            </w:r>
+          </w:p>
+        </w:tc>
+        <w:tc>
+          <w:tcPr>
+            <w:tcW w:w="1585" w:type="dxa"/>
+            <w:shd w:val="clear" w:color="auto" w:fill="D9D9D9" w:themeFill="background1" w:themeFillShade="D9"/>
+          </w:tcPr>
+          <w:p>
+            <w:pPr>
+              <w:rPr>
+                <w:b/>
+                <w:sz w:val="24"/>
+              </w:rPr>
+            </w:pPr>
+            <w:r>
+              <w:rPr>
+                <w:b/>
+                <w:sz w:val="24"/>
+              </w:rPr>
+              <w:t>Assigned to</w:t>
+            </w:r>
+          </w:p>
+        </w:tc>
+        <w:tc>
+          <w:tcPr>
+            <w:tcW w:w="4910" w:type="dxa"/>
+            <w:shd w:val="clear" w:color="auto" w:fill="D9D9D9" w:themeFill="background1" w:themeFillShade="D9"/>
+          </w:tcPr>
+          <w:p>
+            <w:pPr>
+              <w:rPr>
+                <w:b/>
+                <w:sz w:val="24"/>
+              </w:rPr>
+            </w:pPr>
+            <w:r>
+              <w:rPr>
+                <w:b/>
+                <w:sz w:val="24"/>
+              </w:rPr>
+              <w:t>Responsibilities</w:t>
+            </w:r>
+          </w:p>
+        </w:tc>
+      </w:tr>
+      <w:tr>
+        <w:tc>
+          <w:tcPr>
+            <w:tcW w:w="2405" w:type="dxa"/>
+          </w:tcPr>
+          <w:p>
+            <w:r>
+              <w:t>Project Manager</w:t>
+            </w:r>
+          </w:p>
+        </w:tc>
+        <w:tc>
+          <w:tcPr>
+            <w:tcW w:w="1585" w:type="dxa"/>
+          </w:tcPr>
+          <w:p>
+            <w:r>
+              <w:t>Mateusz Maly</w:t>
+            </w:r>
+          </w:p>
+        </w:tc>
+        <w:tc>
+          <w:tcPr>
+            <w:tcW w:w="4910" w:type="dxa"/>
+          </w:tcPr>
+          <w:p>
+            <w:pPr>
+              <w:pStyle w:val="ListParagraph"/>
+              <w:numPr>
+                <w:ilvl w:val="0"/>
+                <w:numId w:val="2"/>
+              </w:numPr>
+            </w:pPr>
+            <w:r>
+              <w:t>Managing the Project in accordance with the project plan</w:t>
+            </w:r>
+          </w:p>
+          <w:p>
+            <w:pPr>
+              <w:pStyle w:val="ListParagraph"/>
+              <w:numPr>
+                <w:ilvl w:val="0"/>
+                <w:numId w:val="2"/>
+              </w:numPr>
+            </w:pPr>
+            <w:r>
+              <w:t>Provide overall project guidance</w:t>
+            </w:r>
+          </w:p>
+          <w:p>
+            <w:pPr>
+              <w:pStyle w:val="ListParagraph"/>
+              <w:numPr>
+                <w:ilvl w:val="0"/>
+                <w:numId w:val="2"/>
+              </w:numPr>
+            </w:pPr>
+            <w:r>
+              <w:t>Direct Team members towards project objectives</w:t>
+            </w:r>
+          </w:p>
+          <w:p>
+            <w:pPr>
+              <w:pStyle w:val="ListParagraph"/>
+              <w:numPr>
+                <w:ilvl w:val="0"/>
+                <w:numId w:val="2"/>
+              </w:numPr>
+            </w:pPr>
+            <w:r>
+              <w:t>Handle project resolution</w:t>
+            </w:r>
+          </w:p>
+        </w:tc>
+      </w:tr>
+      <w:tr>
+        <w:tc>
+          <w:tcPr>
+            <w:tcW w:w="2405" w:type="dxa"/>
+          </w:tcPr>
+          <w:p>
+            <w:r>
+              <w:t>Chief Developer</w:t>
+            </w:r>
+          </w:p>
+        </w:tc>
+        <w:tc>
+          <w:tcPr>
+            <w:tcW w:w="1585" w:type="dxa"/>
+          </w:tcPr>
+          <w:p>
+            <w:r>
+              <w:t xml:space="preserve">Jan </w:t>
+            </w:r>
+            <w:proofErr w:type="spellStart"/>
+            <w:r>
+              <w:t>Gucwa</w:t>
+            </w:r>
+            <w:proofErr w:type="spellEnd"/>
+          </w:p>
+        </w:tc>
+        <w:tc>
+          <w:tcPr>
+            <w:tcW w:w="4910" w:type="dxa"/>
+          </w:tcPr>
+          <w:p>
+            <w:pPr>
+              <w:pStyle w:val="ListParagraph"/>
+              <w:numPr>
+                <w:ilvl w:val="0"/>
+                <w:numId w:val="3"/>
+              </w:numPr>
+            </w:pPr>
+            <w:r>
+              <w:t>Manage the underlying software architecture</w:t>
+            </w:r>
+          </w:p>
+          <w:p>
+            <w:pPr>
+              <w:pStyle w:val="ListParagraph"/>
+              <w:numPr>
+                <w:ilvl w:val="0"/>
+                <w:numId w:val="3"/>
+              </w:numPr>
+            </w:pPr>
+            <w:r>
+              <w:t>Oversee the technical aspect of the project</w:t>
+            </w:r>
+          </w:p>
+          <w:p>
+            <w:pPr>
+              <w:pStyle w:val="ListParagraph"/>
+              <w:numPr>
+                <w:ilvl w:val="0"/>
+                <w:numId w:val="3"/>
+              </w:numPr>
+            </w:pPr>
+            <w:r>
+              <w:t>Guide other group members in software development.</w:t>
+            </w:r>
+          </w:p>
+        </w:tc>
+      </w:tr>
+      <w:tr>
+        <w:tc>
+          <w:tcPr>
+            <w:tcW w:w="2405" w:type="dxa"/>
+          </w:tcPr>
+          <w:p>
+            <w:r>
+              <w:t>Chief QA</w:t>
+            </w:r>
+          </w:p>
+        </w:tc>
+        <w:tc>
+          <w:tcPr>
+            <w:tcW w:w="1585" w:type="dxa"/>
+          </w:tcPr>
+          <w:p>
+            <w:r>
+              <w:t xml:space="preserve">Filip </w:t>
+            </w:r>
+            <w:proofErr w:type="spellStart"/>
+            <w:r>
+              <w:t>Borowiak</w:t>
+            </w:r>
+            <w:proofErr w:type="spellEnd"/>
+          </w:p>
+        </w:tc>
+        <w:tc>
+          <w:tcPr>
+            <w:tcW w:w="4910" w:type="dxa"/>
+          </w:tcPr>
+          <w:p>
+            <w:pPr>
+              <w:pStyle w:val="ListParagraph"/>
+              <w:numPr>
+                <w:ilvl w:val="0"/>
+                <w:numId w:val="4"/>
+              </w:numPr>
+            </w:pPr>
+            <w:r>
+              <w:t>Draft Quality Assurance procedures</w:t>
+            </w:r>
+          </w:p>
+          <w:p>
+            <w:pPr>
+              <w:pStyle w:val="ListParagraph"/>
+              <w:numPr>
+                <w:ilvl w:val="0"/>
+                <w:numId w:val="4"/>
+              </w:numPr>
+            </w:pPr>
+            <w:r>
+              <w:t>Implement QA standard</w:t>
+            </w:r>
+          </w:p>
+        </w:tc>
+      </w:tr>
+      <w:tr>
+        <w:tc>
+          <w:tcPr>
+            <w:tcW w:w="2405" w:type="dxa"/>
+          </w:tcPr>
+          <w:p>
+            <w:r>
+              <w:t>Chief Tester</w:t>
+            </w:r>
+          </w:p>
+        </w:tc>
+        <w:tc>
+          <w:tcPr>
+            <w:tcW w:w="1585" w:type="dxa"/>
+          </w:tcPr>
+          <w:p>
+            <w:r>
+              <w:t xml:space="preserve">Karol </w:t>
+            </w:r>
+            <w:proofErr w:type="spellStart"/>
+            <w:r>
+              <w:t>Baran</w:t>
+            </w:r>
+            <w:proofErr w:type="spellEnd"/>
+          </w:p>
+        </w:tc>
+        <w:tc>
+          <w:tcPr>
+            <w:tcW w:w="4910" w:type="dxa"/>
+          </w:tcPr>
+          <w:p>
+            <w:pPr>
+              <w:pStyle w:val="ListParagraph"/>
+              <w:numPr>
+                <w:ilvl w:val="0"/>
+                <w:numId w:val="5"/>
+              </w:numPr>
+            </w:pPr>
+            <w:r>
+              <w:t>Draft a testing plan for the application</w:t>
+            </w:r>
+          </w:p>
+          <w:p>
+            <w:pPr>
+              <w:pStyle w:val="ListParagraph"/>
+              <w:numPr>
+                <w:ilvl w:val="0"/>
+                <w:numId w:val="5"/>
+              </w:numPr>
+            </w:pPr>
+            <w:r>
+              <w:t>Assign Tests to the team members</w:t>
+            </w:r>
+          </w:p>
+          <w:p>
+            <w:pPr>
+              <w:pStyle w:val="ListParagraph"/>
+              <w:numPr>
+                <w:ilvl w:val="0"/>
+                <w:numId w:val="5"/>
+              </w:numPr>
+            </w:pPr>
+            <w:r>
+              <w:t>Escalate the issues to rest of the team</w:t>
+            </w:r>
+          </w:p>
+        </w:tc>
+      </w:tr>
+      <w:tr>
+        <w:tc>
+          <w:tcPr>
+            <w:tcW w:w="2405" w:type="dxa"/>
+          </w:tcPr>
+          <w:p>
+            <w:r>
+              <w:t>Documentation Writer</w:t>
+            </w:r>
+          </w:p>
+        </w:tc>
+        <w:tc>
+          <w:tcPr>
+            <w:tcW w:w="1585" w:type="dxa"/>
+          </w:tcPr>
+          <w:p>
+            <w:proofErr w:type="spellStart"/>
+            <w:r>
+              <w:t>Dawid</w:t>
+            </w:r>
+            <w:proofErr w:type="spellEnd"/>
+            <w:r>
+              <w:t xml:space="preserve"> </w:t>
+            </w:r>
+            <w:proofErr w:type="spellStart"/>
+            <w:r>
+              <w:t>Janelli</w:t>
+            </w:r>
+            <w:proofErr w:type="spellEnd"/>
+          </w:p>
+        </w:tc>
+        <w:tc>
+          <w:tcPr>
+            <w:tcW w:w="4910" w:type="dxa"/>
+          </w:tcPr>
+          <w:p>
+            <w:pPr>
+              <w:pStyle w:val="ListParagraph"/>
+              <w:numPr>
+                <w:ilvl w:val="0"/>
+                <w:numId w:val="6"/>
+              </w:numPr>
+            </w:pPr>
+            <w:r>
+              <w:t>Create high quality documents that meets the standards set by the team.</w:t>
+            </w:r>
+          </w:p>
+          <w:p>
+            <w:pPr>
+              <w:pStyle w:val="ListParagraph"/>
+              <w:numPr>
+                <w:ilvl w:val="0"/>
+                <w:numId w:val="6"/>
+              </w:numPr>
+            </w:pPr>
+            <w:r>
+              <w:t>Write easy to understand technical and user guides</w:t>
+            </w:r>
+          </w:p>
+        </w:tc>
+      </w:tr>
+    </w:tbl>
+    <w:p/>
+    <w:p/>
+    <w:p/>
+    <w:p/>
+    <w:p>
+      <w:r>
+        <w:t>Feasibility</w:t>
+      </w:r>
+    </w:p>
+    <w:p>
+      <w:r>
+        <w:t xml:space="preserve">Competitors – How will our product be different to the </w:t>
+      </w:r>
+      <w:proofErr w:type="gramStart"/>
+      <w:r>
+        <w:t>competition.</w:t>
+      </w:r>
+      <w:proofErr w:type="gramEnd"/>
+    </w:p>
+    <w:p>
+      <w:r>
+        <w:t xml:space="preserve">One of the faults in the competitors system is that it displays too many results and it doesn’t let you choose the departure time before it displays the results. </w:t>
       </w:r>
     </w:p>
     <w:sectPr>
@@ -396,6 +1735,863 @@
 <file path=word/numbering.xml><?xml version="1.0" encoding="utf-8"?>
 <w:numbering xmlns:wpc="http://schemas.microsoft.com/office/word/2010/wordprocessingCanvas" xmlns:mc="http://schemas.openxmlformats.org/markup-compatibility/2006" xmlns:o="urn:schemas-microsoft-com:office:office" xmlns:r="http://schemas.openxmlformats.org/officeDocument/2006/relationships" xmlns:m="http://schemas.openxmlformats.org/officeDocument/2006/math" xmlns:v="urn:schemas-microsoft-com:vml" xmlns:wp14="http://schemas.microsoft.com/office/word/2010/wordprocessingDrawing" xmlns:wp="http://schemas.openxmlformats.org/drawingml/2006/wordprocessingDrawing" xmlns:w10="urn:schemas-microsoft-com:office:word" xmlns:w="http://schemas.openxmlformats.org/wordprocessingml/2006/main" xmlns:w14="http://schemas.microsoft.com/office/word/2010/wordml" xmlns:w15="http://schemas.microsoft.com/office/word/2012/wordml" xmlns:wpg="http://schemas.microsoft.com/office/word/2010/wordprocessingGroup" xmlns:wpi="http://schemas.microsoft.com/office/word/2010/wordprocessingInk" xmlns:wne="http://schemas.microsoft.com/office/word/2006/wordml" xmlns:wps="http://schemas.microsoft.com/office/word/2010/wordprocessingShape" mc:Ignorable="w14 w15 wp14">
   <w:abstractNum w:abstractNumId="0" w15:restartNumberingAfterBreak="0">
+    <w:nsid w:val="1444205D"/>
+    <w:multiLevelType w:val="hybridMultilevel"/>
+    <w:tmpl w:val="4FF496F4"/>
+    <w:lvl w:ilvl="0" w:tplc="0809000F">
+      <w:start w:val="1"/>
+      <w:numFmt w:val="decimal"/>
+      <w:lvlText w:val="%1."/>
+      <w:lvlJc w:val="left"/>
+      <w:pPr>
+        <w:ind w:left="720" w:hanging="360"/>
+      </w:pPr>
+      <w:rPr>
+        <w:rFonts w:hint="default"/>
+      </w:rPr>
+    </w:lvl>
+    <w:lvl w:ilvl="1" w:tplc="08090019" w:tentative="1">
+      <w:start w:val="1"/>
+      <w:numFmt w:val="lowerLetter"/>
+      <w:lvlText w:val="%2."/>
+      <w:lvlJc w:val="left"/>
+      <w:pPr>
+        <w:ind w:left="1440" w:hanging="360"/>
+      </w:pPr>
+    </w:lvl>
+    <w:lvl w:ilvl="2" w:tplc="0809001B" w:tentative="1">
+      <w:start w:val="1"/>
+      <w:numFmt w:val="lowerRoman"/>
+      <w:lvlText w:val="%3."/>
+      <w:lvlJc w:val="right"/>
+      <w:pPr>
+        <w:ind w:left="2160" w:hanging="180"/>
+      </w:pPr>
+    </w:lvl>
+    <w:lvl w:ilvl="3" w:tplc="0809000F" w:tentative="1">
+      <w:start w:val="1"/>
+      <w:numFmt w:val="decimal"/>
+      <w:lvlText w:val="%4."/>
+      <w:lvlJc w:val="left"/>
+      <w:pPr>
+        <w:ind w:left="2880" w:hanging="360"/>
+      </w:pPr>
+    </w:lvl>
+    <w:lvl w:ilvl="4" w:tplc="08090019" w:tentative="1">
+      <w:start w:val="1"/>
+      <w:numFmt w:val="lowerLetter"/>
+      <w:lvlText w:val="%5."/>
+      <w:lvlJc w:val="left"/>
+      <w:pPr>
+        <w:ind w:left="3600" w:hanging="360"/>
+      </w:pPr>
+    </w:lvl>
+    <w:lvl w:ilvl="5" w:tplc="0809001B" w:tentative="1">
+      <w:start w:val="1"/>
+      <w:numFmt w:val="lowerRoman"/>
+      <w:lvlText w:val="%6."/>
+      <w:lvlJc w:val="right"/>
+      <w:pPr>
+        <w:ind w:left="4320" w:hanging="180"/>
+      </w:pPr>
+    </w:lvl>
+    <w:lvl w:ilvl="6" w:tplc="0809000F" w:tentative="1">
+      <w:start w:val="1"/>
+      <w:numFmt w:val="decimal"/>
+      <w:lvlText w:val="%7."/>
+      <w:lvlJc w:val="left"/>
+      <w:pPr>
+        <w:ind w:left="5040" w:hanging="360"/>
+      </w:pPr>
+    </w:lvl>
+    <w:lvl w:ilvl="7" w:tplc="08090019" w:tentative="1">
+      <w:start w:val="1"/>
+      <w:numFmt w:val="lowerLetter"/>
+      <w:lvlText w:val="%8."/>
+      <w:lvlJc w:val="left"/>
+      <w:pPr>
+        <w:ind w:left="5760" w:hanging="360"/>
+      </w:pPr>
+    </w:lvl>
+    <w:lvl w:ilvl="8" w:tplc="0809001B" w:tentative="1">
+      <w:start w:val="1"/>
+      <w:numFmt w:val="lowerRoman"/>
+      <w:lvlText w:val="%9."/>
+      <w:lvlJc w:val="right"/>
+      <w:pPr>
+        <w:ind w:left="6480" w:hanging="180"/>
+      </w:pPr>
+    </w:lvl>
+  </w:abstractNum>
+  <w:abstractNum w:abstractNumId="1" w15:restartNumberingAfterBreak="0">
+    <w:nsid w:val="28601E0B"/>
+    <w:multiLevelType w:val="hybridMultilevel"/>
+    <w:tmpl w:val="9B5CBE1C"/>
+    <w:lvl w:ilvl="0" w:tplc="08090001">
+      <w:start w:val="1"/>
+      <w:numFmt w:val="bullet"/>
+      <w:lvlText w:val=""/>
+      <w:lvlJc w:val="left"/>
+      <w:pPr>
+        <w:ind w:left="720" w:hanging="360"/>
+      </w:pPr>
+      <w:rPr>
+        <w:rFonts w:ascii="Symbol" w:hAnsi="Symbol" w:hint="default"/>
+      </w:rPr>
+    </w:lvl>
+    <w:lvl w:ilvl="1" w:tplc="08090003" w:tentative="1">
+      <w:start w:val="1"/>
+      <w:numFmt w:val="bullet"/>
+      <w:lvlText w:val="o"/>
+      <w:lvlJc w:val="left"/>
+      <w:pPr>
+        <w:ind w:left="1440" w:hanging="360"/>
+      </w:pPr>
+      <w:rPr>
+        <w:rFonts w:ascii="Courier New" w:hAnsi="Courier New" w:cs="Courier New" w:hint="default"/>
+      </w:rPr>
+    </w:lvl>
+    <w:lvl w:ilvl="2" w:tplc="08090005" w:tentative="1">
+      <w:start w:val="1"/>
+      <w:numFmt w:val="bullet"/>
+      <w:lvlText w:val=""/>
+      <w:lvlJc w:val="left"/>
+      <w:pPr>
+        <w:ind w:left="2160" w:hanging="360"/>
+      </w:pPr>
+      <w:rPr>
+        <w:rFonts w:ascii="Wingdings" w:hAnsi="Wingdings" w:hint="default"/>
+      </w:rPr>
+    </w:lvl>
+    <w:lvl w:ilvl="3" w:tplc="08090001" w:tentative="1">
+      <w:start w:val="1"/>
+      <w:numFmt w:val="bullet"/>
+      <w:lvlText w:val=""/>
+      <w:lvlJc w:val="left"/>
+      <w:pPr>
+        <w:ind w:left="2880" w:hanging="360"/>
+      </w:pPr>
+      <w:rPr>
+        <w:rFonts w:ascii="Symbol" w:hAnsi="Symbol" w:hint="default"/>
+      </w:rPr>
+    </w:lvl>
+    <w:lvl w:ilvl="4" w:tplc="08090003" w:tentative="1">
+      <w:start w:val="1"/>
+      <w:numFmt w:val="bullet"/>
+      <w:lvlText w:val="o"/>
+      <w:lvlJc w:val="left"/>
+      <w:pPr>
+        <w:ind w:left="3600" w:hanging="360"/>
+      </w:pPr>
+      <w:rPr>
+        <w:rFonts w:ascii="Courier New" w:hAnsi="Courier New" w:cs="Courier New" w:hint="default"/>
+      </w:rPr>
+    </w:lvl>
+    <w:lvl w:ilvl="5" w:tplc="08090005" w:tentative="1">
+      <w:start w:val="1"/>
+      <w:numFmt w:val="bullet"/>
+      <w:lvlText w:val=""/>
+      <w:lvlJc w:val="left"/>
+      <w:pPr>
+        <w:ind w:left="4320" w:hanging="360"/>
+      </w:pPr>
+      <w:rPr>
+        <w:rFonts w:ascii="Wingdings" w:hAnsi="Wingdings" w:hint="default"/>
+      </w:rPr>
+    </w:lvl>
+    <w:lvl w:ilvl="6" w:tplc="08090001" w:tentative="1">
+      <w:start w:val="1"/>
+      <w:numFmt w:val="bullet"/>
+      <w:lvlText w:val=""/>
+      <w:lvlJc w:val="left"/>
+      <w:pPr>
+        <w:ind w:left="5040" w:hanging="360"/>
+      </w:pPr>
+      <w:rPr>
+        <w:rFonts w:ascii="Symbol" w:hAnsi="Symbol" w:hint="default"/>
+      </w:rPr>
+    </w:lvl>
+    <w:lvl w:ilvl="7" w:tplc="08090003" w:tentative="1">
+      <w:start w:val="1"/>
+      <w:numFmt w:val="bullet"/>
+      <w:lvlText w:val="o"/>
+      <w:lvlJc w:val="left"/>
+      <w:pPr>
+        <w:ind w:left="5760" w:hanging="360"/>
+      </w:pPr>
+      <w:rPr>
+        <w:rFonts w:ascii="Courier New" w:hAnsi="Courier New" w:cs="Courier New" w:hint="default"/>
+      </w:rPr>
+    </w:lvl>
+    <w:lvl w:ilvl="8" w:tplc="08090005" w:tentative="1">
+      <w:start w:val="1"/>
+      <w:numFmt w:val="bullet"/>
+      <w:lvlText w:val=""/>
+      <w:lvlJc w:val="left"/>
+      <w:pPr>
+        <w:ind w:left="6480" w:hanging="360"/>
+      </w:pPr>
+      <w:rPr>
+        <w:rFonts w:ascii="Wingdings" w:hAnsi="Wingdings" w:hint="default"/>
+      </w:rPr>
+    </w:lvl>
+  </w:abstractNum>
+  <w:abstractNum w:abstractNumId="2" w15:restartNumberingAfterBreak="0">
+    <w:nsid w:val="2C7B2503"/>
+    <w:multiLevelType w:val="hybridMultilevel"/>
+    <w:tmpl w:val="3384AB16"/>
+    <w:lvl w:ilvl="0" w:tplc="08090001">
+      <w:start w:val="1"/>
+      <w:numFmt w:val="bullet"/>
+      <w:lvlText w:val=""/>
+      <w:lvlJc w:val="left"/>
+      <w:pPr>
+        <w:ind w:left="720" w:hanging="360"/>
+      </w:pPr>
+      <w:rPr>
+        <w:rFonts w:ascii="Symbol" w:hAnsi="Symbol" w:hint="default"/>
+      </w:rPr>
+    </w:lvl>
+    <w:lvl w:ilvl="1" w:tplc="08090003" w:tentative="1">
+      <w:start w:val="1"/>
+      <w:numFmt w:val="bullet"/>
+      <w:lvlText w:val="o"/>
+      <w:lvlJc w:val="left"/>
+      <w:pPr>
+        <w:ind w:left="1440" w:hanging="360"/>
+      </w:pPr>
+      <w:rPr>
+        <w:rFonts w:ascii="Courier New" w:hAnsi="Courier New" w:cs="Courier New" w:hint="default"/>
+      </w:rPr>
+    </w:lvl>
+    <w:lvl w:ilvl="2" w:tplc="08090005" w:tentative="1">
+      <w:start w:val="1"/>
+      <w:numFmt w:val="bullet"/>
+      <w:lvlText w:val=""/>
+      <w:lvlJc w:val="left"/>
+      <w:pPr>
+        <w:ind w:left="2160" w:hanging="360"/>
+      </w:pPr>
+      <w:rPr>
+        <w:rFonts w:ascii="Wingdings" w:hAnsi="Wingdings" w:hint="default"/>
+      </w:rPr>
+    </w:lvl>
+    <w:lvl w:ilvl="3" w:tplc="08090001" w:tentative="1">
+      <w:start w:val="1"/>
+      <w:numFmt w:val="bullet"/>
+      <w:lvlText w:val=""/>
+      <w:lvlJc w:val="left"/>
+      <w:pPr>
+        <w:ind w:left="2880" w:hanging="360"/>
+      </w:pPr>
+      <w:rPr>
+        <w:rFonts w:ascii="Symbol" w:hAnsi="Symbol" w:hint="default"/>
+      </w:rPr>
+    </w:lvl>
+    <w:lvl w:ilvl="4" w:tplc="08090003" w:tentative="1">
+      <w:start w:val="1"/>
+      <w:numFmt w:val="bullet"/>
+      <w:lvlText w:val="o"/>
+      <w:lvlJc w:val="left"/>
+      <w:pPr>
+        <w:ind w:left="3600" w:hanging="360"/>
+      </w:pPr>
+      <w:rPr>
+        <w:rFonts w:ascii="Courier New" w:hAnsi="Courier New" w:cs="Courier New" w:hint="default"/>
+      </w:rPr>
+    </w:lvl>
+    <w:lvl w:ilvl="5" w:tplc="08090005" w:tentative="1">
+      <w:start w:val="1"/>
+      <w:numFmt w:val="bullet"/>
+      <w:lvlText w:val=""/>
+      <w:lvlJc w:val="left"/>
+      <w:pPr>
+        <w:ind w:left="4320" w:hanging="360"/>
+      </w:pPr>
+      <w:rPr>
+        <w:rFonts w:ascii="Wingdings" w:hAnsi="Wingdings" w:hint="default"/>
+      </w:rPr>
+    </w:lvl>
+    <w:lvl w:ilvl="6" w:tplc="08090001" w:tentative="1">
+      <w:start w:val="1"/>
+      <w:numFmt w:val="bullet"/>
+      <w:lvlText w:val=""/>
+      <w:lvlJc w:val="left"/>
+      <w:pPr>
+        <w:ind w:left="5040" w:hanging="360"/>
+      </w:pPr>
+      <w:rPr>
+        <w:rFonts w:ascii="Symbol" w:hAnsi="Symbol" w:hint="default"/>
+      </w:rPr>
+    </w:lvl>
+    <w:lvl w:ilvl="7" w:tplc="08090003" w:tentative="1">
+      <w:start w:val="1"/>
+      <w:numFmt w:val="bullet"/>
+      <w:lvlText w:val="o"/>
+      <w:lvlJc w:val="left"/>
+      <w:pPr>
+        <w:ind w:left="5760" w:hanging="360"/>
+      </w:pPr>
+      <w:rPr>
+        <w:rFonts w:ascii="Courier New" w:hAnsi="Courier New" w:cs="Courier New" w:hint="default"/>
+      </w:rPr>
+    </w:lvl>
+    <w:lvl w:ilvl="8" w:tplc="08090005" w:tentative="1">
+      <w:start w:val="1"/>
+      <w:numFmt w:val="bullet"/>
+      <w:lvlText w:val=""/>
+      <w:lvlJc w:val="left"/>
+      <w:pPr>
+        <w:ind w:left="6480" w:hanging="360"/>
+      </w:pPr>
+      <w:rPr>
+        <w:rFonts w:ascii="Wingdings" w:hAnsi="Wingdings" w:hint="default"/>
+      </w:rPr>
+    </w:lvl>
+  </w:abstractNum>
+  <w:abstractNum w:abstractNumId="3" w15:restartNumberingAfterBreak="0">
+    <w:nsid w:val="31787339"/>
+    <w:multiLevelType w:val="hybridMultilevel"/>
+    <w:tmpl w:val="3ED28FA6"/>
+    <w:lvl w:ilvl="0" w:tplc="08090001">
+      <w:start w:val="1"/>
+      <w:numFmt w:val="bullet"/>
+      <w:lvlText w:val=""/>
+      <w:lvlJc w:val="left"/>
+      <w:pPr>
+        <w:ind w:left="720" w:hanging="360"/>
+      </w:pPr>
+      <w:rPr>
+        <w:rFonts w:ascii="Symbol" w:hAnsi="Symbol" w:hint="default"/>
+      </w:rPr>
+    </w:lvl>
+    <w:lvl w:ilvl="1" w:tplc="08090003" w:tentative="1">
+      <w:start w:val="1"/>
+      <w:numFmt w:val="bullet"/>
+      <w:lvlText w:val="o"/>
+      <w:lvlJc w:val="left"/>
+      <w:pPr>
+        <w:ind w:left="1440" w:hanging="360"/>
+      </w:pPr>
+      <w:rPr>
+        <w:rFonts w:ascii="Courier New" w:hAnsi="Courier New" w:cs="Courier New" w:hint="default"/>
+      </w:rPr>
+    </w:lvl>
+    <w:lvl w:ilvl="2" w:tplc="08090005" w:tentative="1">
+      <w:start w:val="1"/>
+      <w:numFmt w:val="bullet"/>
+      <w:lvlText w:val=""/>
+      <w:lvlJc w:val="left"/>
+      <w:pPr>
+        <w:ind w:left="2160" w:hanging="360"/>
+      </w:pPr>
+      <w:rPr>
+        <w:rFonts w:ascii="Wingdings" w:hAnsi="Wingdings" w:hint="default"/>
+      </w:rPr>
+    </w:lvl>
+    <w:lvl w:ilvl="3" w:tplc="08090001" w:tentative="1">
+      <w:start w:val="1"/>
+      <w:numFmt w:val="bullet"/>
+      <w:lvlText w:val=""/>
+      <w:lvlJc w:val="left"/>
+      <w:pPr>
+        <w:ind w:left="2880" w:hanging="360"/>
+      </w:pPr>
+      <w:rPr>
+        <w:rFonts w:ascii="Symbol" w:hAnsi="Symbol" w:hint="default"/>
+      </w:rPr>
+    </w:lvl>
+    <w:lvl w:ilvl="4" w:tplc="08090003" w:tentative="1">
+      <w:start w:val="1"/>
+      <w:numFmt w:val="bullet"/>
+      <w:lvlText w:val="o"/>
+      <w:lvlJc w:val="left"/>
+      <w:pPr>
+        <w:ind w:left="3600" w:hanging="360"/>
+      </w:pPr>
+      <w:rPr>
+        <w:rFonts w:ascii="Courier New" w:hAnsi="Courier New" w:cs="Courier New" w:hint="default"/>
+      </w:rPr>
+    </w:lvl>
+    <w:lvl w:ilvl="5" w:tplc="08090005" w:tentative="1">
+      <w:start w:val="1"/>
+      <w:numFmt w:val="bullet"/>
+      <w:lvlText w:val=""/>
+      <w:lvlJc w:val="left"/>
+      <w:pPr>
+        <w:ind w:left="4320" w:hanging="360"/>
+      </w:pPr>
+      <w:rPr>
+        <w:rFonts w:ascii="Wingdings" w:hAnsi="Wingdings" w:hint="default"/>
+      </w:rPr>
+    </w:lvl>
+    <w:lvl w:ilvl="6" w:tplc="08090001" w:tentative="1">
+      <w:start w:val="1"/>
+      <w:numFmt w:val="bullet"/>
+      <w:lvlText w:val=""/>
+      <w:lvlJc w:val="left"/>
+      <w:pPr>
+        <w:ind w:left="5040" w:hanging="360"/>
+      </w:pPr>
+      <w:rPr>
+        <w:rFonts w:ascii="Symbol" w:hAnsi="Symbol" w:hint="default"/>
+      </w:rPr>
+    </w:lvl>
+    <w:lvl w:ilvl="7" w:tplc="08090003" w:tentative="1">
+      <w:start w:val="1"/>
+      <w:numFmt w:val="bullet"/>
+      <w:lvlText w:val="o"/>
+      <w:lvlJc w:val="left"/>
+      <w:pPr>
+        <w:ind w:left="5760" w:hanging="360"/>
+      </w:pPr>
+      <w:rPr>
+        <w:rFonts w:ascii="Courier New" w:hAnsi="Courier New" w:cs="Courier New" w:hint="default"/>
+      </w:rPr>
+    </w:lvl>
+    <w:lvl w:ilvl="8" w:tplc="08090005" w:tentative="1">
+      <w:start w:val="1"/>
+      <w:numFmt w:val="bullet"/>
+      <w:lvlText w:val=""/>
+      <w:lvlJc w:val="left"/>
+      <w:pPr>
+        <w:ind w:left="6480" w:hanging="360"/>
+      </w:pPr>
+      <w:rPr>
+        <w:rFonts w:ascii="Wingdings" w:hAnsi="Wingdings" w:hint="default"/>
+      </w:rPr>
+    </w:lvl>
+  </w:abstractNum>
+  <w:abstractNum w:abstractNumId="4" w15:restartNumberingAfterBreak="0">
+    <w:nsid w:val="385E2408"/>
+    <w:multiLevelType w:val="hybridMultilevel"/>
+    <w:tmpl w:val="ED6CF690"/>
+    <w:lvl w:ilvl="0" w:tplc="08090001">
+      <w:start w:val="1"/>
+      <w:numFmt w:val="bullet"/>
+      <w:lvlText w:val=""/>
+      <w:lvlJc w:val="left"/>
+      <w:pPr>
+        <w:ind w:left="720" w:hanging="360"/>
+      </w:pPr>
+      <w:rPr>
+        <w:rFonts w:ascii="Symbol" w:hAnsi="Symbol" w:hint="default"/>
+      </w:rPr>
+    </w:lvl>
+    <w:lvl w:ilvl="1" w:tplc="08090003" w:tentative="1">
+      <w:start w:val="1"/>
+      <w:numFmt w:val="bullet"/>
+      <w:lvlText w:val="o"/>
+      <w:lvlJc w:val="left"/>
+      <w:pPr>
+        <w:ind w:left="1440" w:hanging="360"/>
+      </w:pPr>
+      <w:rPr>
+        <w:rFonts w:ascii="Courier New" w:hAnsi="Courier New" w:cs="Courier New" w:hint="default"/>
+      </w:rPr>
+    </w:lvl>
+    <w:lvl w:ilvl="2" w:tplc="08090005" w:tentative="1">
+      <w:start w:val="1"/>
+      <w:numFmt w:val="bullet"/>
+      <w:lvlText w:val=""/>
+      <w:lvlJc w:val="left"/>
+      <w:pPr>
+        <w:ind w:left="2160" w:hanging="360"/>
+      </w:pPr>
+      <w:rPr>
+        <w:rFonts w:ascii="Wingdings" w:hAnsi="Wingdings" w:hint="default"/>
+      </w:rPr>
+    </w:lvl>
+    <w:lvl w:ilvl="3" w:tplc="08090001" w:tentative="1">
+      <w:start w:val="1"/>
+      <w:numFmt w:val="bullet"/>
+      <w:lvlText w:val=""/>
+      <w:lvlJc w:val="left"/>
+      <w:pPr>
+        <w:ind w:left="2880" w:hanging="360"/>
+      </w:pPr>
+      <w:rPr>
+        <w:rFonts w:ascii="Symbol" w:hAnsi="Symbol" w:hint="default"/>
+      </w:rPr>
+    </w:lvl>
+    <w:lvl w:ilvl="4" w:tplc="08090003" w:tentative="1">
+      <w:start w:val="1"/>
+      <w:numFmt w:val="bullet"/>
+      <w:lvlText w:val="o"/>
+      <w:lvlJc w:val="left"/>
+      <w:pPr>
+        <w:ind w:left="3600" w:hanging="360"/>
+      </w:pPr>
+      <w:rPr>
+        <w:rFonts w:ascii="Courier New" w:hAnsi="Courier New" w:cs="Courier New" w:hint="default"/>
+      </w:rPr>
+    </w:lvl>
+    <w:lvl w:ilvl="5" w:tplc="08090005" w:tentative="1">
+      <w:start w:val="1"/>
+      <w:numFmt w:val="bullet"/>
+      <w:lvlText w:val=""/>
+      <w:lvlJc w:val="left"/>
+      <w:pPr>
+        <w:ind w:left="4320" w:hanging="360"/>
+      </w:pPr>
+      <w:rPr>
+        <w:rFonts w:ascii="Wingdings" w:hAnsi="Wingdings" w:hint="default"/>
+      </w:rPr>
+    </w:lvl>
+    <w:lvl w:ilvl="6" w:tplc="08090001" w:tentative="1">
+      <w:start w:val="1"/>
+      <w:numFmt w:val="bullet"/>
+      <w:lvlText w:val=""/>
+      <w:lvlJc w:val="left"/>
+      <w:pPr>
+        <w:ind w:left="5040" w:hanging="360"/>
+      </w:pPr>
+      <w:rPr>
+        <w:rFonts w:ascii="Symbol" w:hAnsi="Symbol" w:hint="default"/>
+      </w:rPr>
+    </w:lvl>
+    <w:lvl w:ilvl="7" w:tplc="08090003" w:tentative="1">
+      <w:start w:val="1"/>
+      <w:numFmt w:val="bullet"/>
+      <w:lvlText w:val="o"/>
+      <w:lvlJc w:val="left"/>
+      <w:pPr>
+        <w:ind w:left="5760" w:hanging="360"/>
+      </w:pPr>
+      <w:rPr>
+        <w:rFonts w:ascii="Courier New" w:hAnsi="Courier New" w:cs="Courier New" w:hint="default"/>
+      </w:rPr>
+    </w:lvl>
+    <w:lvl w:ilvl="8" w:tplc="08090005" w:tentative="1">
+      <w:start w:val="1"/>
+      <w:numFmt w:val="bullet"/>
+      <w:lvlText w:val=""/>
+      <w:lvlJc w:val="left"/>
+      <w:pPr>
+        <w:ind w:left="6480" w:hanging="360"/>
+      </w:pPr>
+      <w:rPr>
+        <w:rFonts w:ascii="Wingdings" w:hAnsi="Wingdings" w:hint="default"/>
+      </w:rPr>
+    </w:lvl>
+  </w:abstractNum>
+  <w:abstractNum w:abstractNumId="5" w15:restartNumberingAfterBreak="0">
+    <w:nsid w:val="3A0D46E0"/>
+    <w:multiLevelType w:val="hybridMultilevel"/>
+    <w:tmpl w:val="9EDE2E9A"/>
+    <w:lvl w:ilvl="0" w:tplc="08090001">
+      <w:start w:val="1"/>
+      <w:numFmt w:val="bullet"/>
+      <w:lvlText w:val=""/>
+      <w:lvlJc w:val="left"/>
+      <w:pPr>
+        <w:ind w:left="720" w:hanging="360"/>
+      </w:pPr>
+      <w:rPr>
+        <w:rFonts w:ascii="Symbol" w:hAnsi="Symbol" w:hint="default"/>
+      </w:rPr>
+    </w:lvl>
+    <w:lvl w:ilvl="1" w:tplc="08090003" w:tentative="1">
+      <w:start w:val="1"/>
+      <w:numFmt w:val="bullet"/>
+      <w:lvlText w:val="o"/>
+      <w:lvlJc w:val="left"/>
+      <w:pPr>
+        <w:ind w:left="1440" w:hanging="360"/>
+      </w:pPr>
+      <w:rPr>
+        <w:rFonts w:ascii="Courier New" w:hAnsi="Courier New" w:cs="Courier New" w:hint="default"/>
+      </w:rPr>
+    </w:lvl>
+    <w:lvl w:ilvl="2" w:tplc="08090005" w:tentative="1">
+      <w:start w:val="1"/>
+      <w:numFmt w:val="bullet"/>
+      <w:lvlText w:val=""/>
+      <w:lvlJc w:val="left"/>
+      <w:pPr>
+        <w:ind w:left="2160" w:hanging="360"/>
+      </w:pPr>
+      <w:rPr>
+        <w:rFonts w:ascii="Wingdings" w:hAnsi="Wingdings" w:hint="default"/>
+      </w:rPr>
+    </w:lvl>
+    <w:lvl w:ilvl="3" w:tplc="08090001" w:tentative="1">
+      <w:start w:val="1"/>
+      <w:numFmt w:val="bullet"/>
+      <w:lvlText w:val=""/>
+      <w:lvlJc w:val="left"/>
+      <w:pPr>
+        <w:ind w:left="2880" w:hanging="360"/>
+      </w:pPr>
+      <w:rPr>
+        <w:rFonts w:ascii="Symbol" w:hAnsi="Symbol" w:hint="default"/>
+      </w:rPr>
+    </w:lvl>
+    <w:lvl w:ilvl="4" w:tplc="08090003" w:tentative="1">
+      <w:start w:val="1"/>
+      <w:numFmt w:val="bullet"/>
+      <w:lvlText w:val="o"/>
+      <w:lvlJc w:val="left"/>
+      <w:pPr>
+        <w:ind w:left="3600" w:hanging="360"/>
+      </w:pPr>
+      <w:rPr>
+        <w:rFonts w:ascii="Courier New" w:hAnsi="Courier New" w:cs="Courier New" w:hint="default"/>
+      </w:rPr>
+    </w:lvl>
+    <w:lvl w:ilvl="5" w:tplc="08090005" w:tentative="1">
+      <w:start w:val="1"/>
+      <w:numFmt w:val="bullet"/>
+      <w:lvlText w:val=""/>
+      <w:lvlJc w:val="left"/>
+      <w:pPr>
+        <w:ind w:left="4320" w:hanging="360"/>
+      </w:pPr>
+      <w:rPr>
+        <w:rFonts w:ascii="Wingdings" w:hAnsi="Wingdings" w:hint="default"/>
+      </w:rPr>
+    </w:lvl>
+    <w:lvl w:ilvl="6" w:tplc="08090001" w:tentative="1">
+      <w:start w:val="1"/>
+      <w:numFmt w:val="bullet"/>
+      <w:lvlText w:val=""/>
+      <w:lvlJc w:val="left"/>
+      <w:pPr>
+        <w:ind w:left="5040" w:hanging="360"/>
+      </w:pPr>
+      <w:rPr>
+        <w:rFonts w:ascii="Symbol" w:hAnsi="Symbol" w:hint="default"/>
+      </w:rPr>
+    </w:lvl>
+    <w:lvl w:ilvl="7" w:tplc="08090003" w:tentative="1">
+      <w:start w:val="1"/>
+      <w:numFmt w:val="bullet"/>
+      <w:lvlText w:val="o"/>
+      <w:lvlJc w:val="left"/>
+      <w:pPr>
+        <w:ind w:left="5760" w:hanging="360"/>
+      </w:pPr>
+      <w:rPr>
+        <w:rFonts w:ascii="Courier New" w:hAnsi="Courier New" w:cs="Courier New" w:hint="default"/>
+      </w:rPr>
+    </w:lvl>
+    <w:lvl w:ilvl="8" w:tplc="08090005" w:tentative="1">
+      <w:start w:val="1"/>
+      <w:numFmt w:val="bullet"/>
+      <w:lvlText w:val=""/>
+      <w:lvlJc w:val="left"/>
+      <w:pPr>
+        <w:ind w:left="6480" w:hanging="360"/>
+      </w:pPr>
+      <w:rPr>
+        <w:rFonts w:ascii="Wingdings" w:hAnsi="Wingdings" w:hint="default"/>
+      </w:rPr>
+    </w:lvl>
+  </w:abstractNum>
+  <w:abstractNum w:abstractNumId="6" w15:restartNumberingAfterBreak="0">
+    <w:nsid w:val="549D4B2B"/>
+    <w:multiLevelType w:val="hybridMultilevel"/>
+    <w:tmpl w:val="7DD8255C"/>
+    <w:lvl w:ilvl="0" w:tplc="8B664BF4">
+      <w:start w:val="1"/>
+      <w:numFmt w:val="decimal"/>
+      <w:lvlText w:val="%1."/>
+      <w:lvlJc w:val="left"/>
+      <w:pPr>
+        <w:ind w:left="720" w:hanging="360"/>
+      </w:pPr>
+      <w:rPr>
+        <w:rFonts w:hint="default"/>
+        <w:b w:val="0"/>
+      </w:rPr>
+    </w:lvl>
+    <w:lvl w:ilvl="1" w:tplc="08090019" w:tentative="1">
+      <w:start w:val="1"/>
+      <w:numFmt w:val="lowerLetter"/>
+      <w:lvlText w:val="%2."/>
+      <w:lvlJc w:val="left"/>
+      <w:pPr>
+        <w:ind w:left="1440" w:hanging="360"/>
+      </w:pPr>
+    </w:lvl>
+    <w:lvl w:ilvl="2" w:tplc="0809001B" w:tentative="1">
+      <w:start w:val="1"/>
+      <w:numFmt w:val="lowerRoman"/>
+      <w:lvlText w:val="%3."/>
+      <w:lvlJc w:val="right"/>
+      <w:pPr>
+        <w:ind w:left="2160" w:hanging="180"/>
+      </w:pPr>
+    </w:lvl>
+    <w:lvl w:ilvl="3" w:tplc="0809000F" w:tentative="1">
+      <w:start w:val="1"/>
+      <w:numFmt w:val="decimal"/>
+      <w:lvlText w:val="%4."/>
+      <w:lvlJc w:val="left"/>
+      <w:pPr>
+        <w:ind w:left="2880" w:hanging="360"/>
+      </w:pPr>
+    </w:lvl>
+    <w:lvl w:ilvl="4" w:tplc="08090019" w:tentative="1">
+      <w:start w:val="1"/>
+      <w:numFmt w:val="lowerLetter"/>
+      <w:lvlText w:val="%5."/>
+      <w:lvlJc w:val="left"/>
+      <w:pPr>
+        <w:ind w:left="3600" w:hanging="360"/>
+      </w:pPr>
+    </w:lvl>
+    <w:lvl w:ilvl="5" w:tplc="0809001B" w:tentative="1">
+      <w:start w:val="1"/>
+      <w:numFmt w:val="lowerRoman"/>
+      <w:lvlText w:val="%6."/>
+      <w:lvlJc w:val="right"/>
+      <w:pPr>
+        <w:ind w:left="4320" w:hanging="180"/>
+      </w:pPr>
+    </w:lvl>
+    <w:lvl w:ilvl="6" w:tplc="0809000F" w:tentative="1">
+      <w:start w:val="1"/>
+      <w:numFmt w:val="decimal"/>
+      <w:lvlText w:val="%7."/>
+      <w:lvlJc w:val="left"/>
+      <w:pPr>
+        <w:ind w:left="5040" w:hanging="360"/>
+      </w:pPr>
+    </w:lvl>
+    <w:lvl w:ilvl="7" w:tplc="08090019" w:tentative="1">
+      <w:start w:val="1"/>
+      <w:numFmt w:val="lowerLetter"/>
+      <w:lvlText w:val="%8."/>
+      <w:lvlJc w:val="left"/>
+      <w:pPr>
+        <w:ind w:left="5760" w:hanging="360"/>
+      </w:pPr>
+    </w:lvl>
+    <w:lvl w:ilvl="8" w:tplc="0809001B" w:tentative="1">
+      <w:start w:val="1"/>
+      <w:numFmt w:val="lowerRoman"/>
+      <w:lvlText w:val="%9."/>
+      <w:lvlJc w:val="right"/>
+      <w:pPr>
+        <w:ind w:left="6480" w:hanging="180"/>
+      </w:pPr>
+    </w:lvl>
+  </w:abstractNum>
+  <w:abstractNum w:abstractNumId="7" w15:restartNumberingAfterBreak="0">
+    <w:nsid w:val="63B610E5"/>
+    <w:multiLevelType w:val="hybridMultilevel"/>
+    <w:tmpl w:val="AA3A065E"/>
+    <w:lvl w:ilvl="0" w:tplc="08090001">
+      <w:start w:val="1"/>
+      <w:numFmt w:val="bullet"/>
+      <w:lvlText w:val=""/>
+      <w:lvlJc w:val="left"/>
+      <w:pPr>
+        <w:ind w:left="720" w:hanging="360"/>
+      </w:pPr>
+      <w:rPr>
+        <w:rFonts w:ascii="Symbol" w:hAnsi="Symbol" w:hint="default"/>
+      </w:rPr>
+    </w:lvl>
+    <w:lvl w:ilvl="1" w:tplc="08090003" w:tentative="1">
+      <w:start w:val="1"/>
+      <w:numFmt w:val="bullet"/>
+      <w:lvlText w:val="o"/>
+      <w:lvlJc w:val="left"/>
+      <w:pPr>
+        <w:ind w:left="1440" w:hanging="360"/>
+      </w:pPr>
+      <w:rPr>
+        <w:rFonts w:ascii="Courier New" w:hAnsi="Courier New" w:cs="Courier New" w:hint="default"/>
+      </w:rPr>
+    </w:lvl>
+    <w:lvl w:ilvl="2" w:tplc="08090005" w:tentative="1">
+      <w:start w:val="1"/>
+      <w:numFmt w:val="bullet"/>
+      <w:lvlText w:val=""/>
+      <w:lvlJc w:val="left"/>
+      <w:pPr>
+        <w:ind w:left="2160" w:hanging="360"/>
+      </w:pPr>
+      <w:rPr>
+        <w:rFonts w:ascii="Wingdings" w:hAnsi="Wingdings" w:hint="default"/>
+      </w:rPr>
+    </w:lvl>
+    <w:lvl w:ilvl="3" w:tplc="08090001" w:tentative="1">
+      <w:start w:val="1"/>
+      <w:numFmt w:val="bullet"/>
+      <w:lvlText w:val=""/>
+      <w:lvlJc w:val="left"/>
+      <w:pPr>
+        <w:ind w:left="2880" w:hanging="360"/>
+      </w:pPr>
+      <w:rPr>
+        <w:rFonts w:ascii="Symbol" w:hAnsi="Symbol" w:hint="default"/>
+      </w:rPr>
+    </w:lvl>
+    <w:lvl w:ilvl="4" w:tplc="08090003" w:tentative="1">
+      <w:start w:val="1"/>
+      <w:numFmt w:val="bullet"/>
+      <w:lvlText w:val="o"/>
+      <w:lvlJc w:val="left"/>
+      <w:pPr>
+        <w:ind w:left="3600" w:hanging="360"/>
+      </w:pPr>
+      <w:rPr>
+        <w:rFonts w:ascii="Courier New" w:hAnsi="Courier New" w:cs="Courier New" w:hint="default"/>
+      </w:rPr>
+    </w:lvl>
+    <w:lvl w:ilvl="5" w:tplc="08090005" w:tentative="1">
+      <w:start w:val="1"/>
+      <w:numFmt w:val="bullet"/>
+      <w:lvlText w:val=""/>
+      <w:lvlJc w:val="left"/>
+      <w:pPr>
+        <w:ind w:left="4320" w:hanging="360"/>
+      </w:pPr>
+      <w:rPr>
+        <w:rFonts w:ascii="Wingdings" w:hAnsi="Wingdings" w:hint="default"/>
+      </w:rPr>
+    </w:lvl>
+    <w:lvl w:ilvl="6" w:tplc="08090001" w:tentative="1">
+      <w:start w:val="1"/>
+      <w:numFmt w:val="bullet"/>
+      <w:lvlText w:val=""/>
+      <w:lvlJc w:val="left"/>
+      <w:pPr>
+        <w:ind w:left="5040" w:hanging="360"/>
+      </w:pPr>
+      <w:rPr>
+        <w:rFonts w:ascii="Symbol" w:hAnsi="Symbol" w:hint="default"/>
+      </w:rPr>
+    </w:lvl>
+    <w:lvl w:ilvl="7" w:tplc="08090003" w:tentative="1">
+      <w:start w:val="1"/>
+      <w:numFmt w:val="bullet"/>
+      <w:lvlText w:val="o"/>
+      <w:lvlJc w:val="left"/>
+      <w:pPr>
+        <w:ind w:left="5760" w:hanging="360"/>
+      </w:pPr>
+      <w:rPr>
+        <w:rFonts w:ascii="Courier New" w:hAnsi="Courier New" w:cs="Courier New" w:hint="default"/>
+      </w:rPr>
+    </w:lvl>
+    <w:lvl w:ilvl="8" w:tplc="08090005" w:tentative="1">
+      <w:start w:val="1"/>
+      <w:numFmt w:val="bullet"/>
+      <w:lvlText w:val=""/>
+      <w:lvlJc w:val="left"/>
+      <w:pPr>
+        <w:ind w:left="6480" w:hanging="360"/>
+      </w:pPr>
+      <w:rPr>
+        <w:rFonts w:ascii="Wingdings" w:hAnsi="Wingdings" w:hint="default"/>
+      </w:rPr>
+    </w:lvl>
+  </w:abstractNum>
+  <w:abstractNum w:abstractNumId="8" w15:restartNumberingAfterBreak="0">
     <w:nsid w:val="78B80648"/>
     <w:multiLevelType w:val="hybridMultilevel"/>
     <w:tmpl w:val="5F8ABD4C"/>
@@ -509,7 +2705,31 @@
     </w:lvl>
   </w:abstractNum>
   <w:num w:numId="1">
+    <w:abstractNumId w:val="8"/>
+  </w:num>
+  <w:num w:numId="2">
+    <w:abstractNumId w:val="3"/>
+  </w:num>
+  <w:num w:numId="3">
+    <w:abstractNumId w:val="1"/>
+  </w:num>
+  <w:num w:numId="4">
+    <w:abstractNumId w:val="4"/>
+  </w:num>
+  <w:num w:numId="5">
+    <w:abstractNumId w:val="7"/>
+  </w:num>
+  <w:num w:numId="6">
+    <w:abstractNumId w:val="5"/>
+  </w:num>
+  <w:num w:numId="7">
     <w:abstractNumId w:val="0"/>
+  </w:num>
+  <w:num w:numId="8">
+    <w:abstractNumId w:val="6"/>
+  </w:num>
+  <w:num w:numId="9">
+    <w:abstractNumId w:val="2"/>
   </w:num>
 </w:numbering>
 </file>
@@ -946,6 +3166,59 @@
       <w:contextualSpacing/>
     </w:pPr>
   </w:style>
+  <w:style w:type="table" w:styleId="TableGrid">
+    <w:name w:val="Table Grid"/>
+    <w:basedOn w:val="TableNormal"/>
+    <w:uiPriority w:val="39"/>
+    <w:rsid w:val="00513CCF"/>
+    <w:pPr>
+      <w:spacing w:after="0" w:line="240" w:lineRule="auto"/>
+    </w:pPr>
+    <w:tblPr>
+      <w:tblBorders>
+        <w:top w:val="single" w:sz="4" w:space="0" w:color="auto"/>
+        <w:left w:val="single" w:sz="4" w:space="0" w:color="auto"/>
+        <w:bottom w:val="single" w:sz="4" w:space="0" w:color="auto"/>
+        <w:right w:val="single" w:sz="4" w:space="0" w:color="auto"/>
+        <w:insideH w:val="single" w:sz="4" w:space="0" w:color="auto"/>
+        <w:insideV w:val="single" w:sz="4" w:space="0" w:color="auto"/>
+      </w:tblBorders>
+    </w:tblPr>
+  </w:style>
+  <w:style w:type="paragraph" w:styleId="Title">
+    <w:name w:val="Title"/>
+    <w:basedOn w:val="Normal"/>
+    <w:next w:val="Normal"/>
+    <w:link w:val="TitleChar"/>
+    <w:uiPriority w:val="10"/>
+    <w:qFormat/>
+    <w:rsid w:val="00A81A2F"/>
+    <w:pPr>
+      <w:spacing w:after="0" w:line="240" w:lineRule="auto"/>
+      <w:contextualSpacing/>
+    </w:pPr>
+    <w:rPr>
+      <w:rFonts w:asciiTheme="majorHAnsi" w:eastAsiaTheme="majorEastAsia" w:hAnsiTheme="majorHAnsi" w:cstheme="majorBidi"/>
+      <w:spacing w:val="-10"/>
+      <w:kern w:val="28"/>
+      <w:sz w:val="56"/>
+      <w:szCs w:val="56"/>
+    </w:rPr>
+  </w:style>
+  <w:style w:type="character" w:customStyle="1" w:styleId="TitleChar">
+    <w:name w:val="Title Char"/>
+    <w:basedOn w:val="DefaultParagraphFont"/>
+    <w:link w:val="Title"/>
+    <w:uiPriority w:val="10"/>
+    <w:rsid w:val="00A81A2F"/>
+    <w:rPr>
+      <w:rFonts w:asciiTheme="majorHAnsi" w:eastAsiaTheme="majorEastAsia" w:hAnsiTheme="majorHAnsi" w:cstheme="majorBidi"/>
+      <w:spacing w:val="-10"/>
+      <w:kern w:val="28"/>
+      <w:sz w:val="56"/>
+      <w:szCs w:val="56"/>
+    </w:rPr>
+  </w:style>
 </w:styles>
 </file>
 

</xml_diff>